<commit_message>
update in new path
</commit_message>
<xml_diff>
--- a/Down Selection Template.docx
+++ b/Down Selection Template.docx
@@ -58,17 +58,9 @@
       <w:pPr>
         <w:pStyle w:val="BodyText"/>
       </w:pPr>
-      <w:proofErr w:type="spellStart"/>
       <w:r>
-        <w:t>asd</w:t>
+        <w:t>123456</w:t>
       </w:r>
-      <w:r>
-        <w:t>asasa</w:t>
-      </w:r>
-      <w:r>
-        <w:t>asasaa</w:t>
-      </w:r>
-      <w:proofErr w:type="spellEnd"/>
     </w:p>
     <w:p>
       <w:pPr>
@@ -16326,6 +16318,12 @@
 </file>
 
 <file path=customXml/item1.xml><?xml version="1.0" encoding="utf-8"?>
+<p:properties xmlns:p="http://schemas.microsoft.com/office/2006/metadata/properties" xmlns:xsi="http://www.w3.org/2001/XMLSchema-instance" xmlns:pc="http://schemas.microsoft.com/office/infopath/2007/PartnerControls">
+  <documentManagement/>
+</p:properties>
+</file>
+
+<file path=customXml/item2.xml><?xml version="1.0" encoding="utf-8"?>
 <b:Sources xmlns:b="http://schemas.openxmlformats.org/officeDocument/2006/bibliography" xmlns="http://schemas.openxmlformats.org/officeDocument/2006/bibliography" SelectedStyle="\APA.XSL" StyleName="APA">
   <b:Source>
     <b:Tag>Uni17</b:Tag>
@@ -16345,13 +16343,16 @@
 </b:Sources>
 </file>
 
-<file path=customXml/item2.xml><?xml version="1.0" encoding="utf-8"?>
-<p:properties xmlns:p="http://schemas.microsoft.com/office/2006/metadata/properties" xmlns:xsi="http://www.w3.org/2001/XMLSchema-instance" xmlns:pc="http://schemas.microsoft.com/office/infopath/2007/PartnerControls">
-  <documentManagement/>
-</p:properties>
+<file path=customXml/item3.xml><?xml version="1.0" encoding="utf-8"?>
+<?mso-contentType ?>
+<FormTemplates xmlns="http://schemas.microsoft.com/sharepoint/v3/contenttype/forms">
+  <Display>DocumentLibraryForm</Display>
+  <Edit>DocumentLibraryForm</Edit>
+  <New>DocumentLibraryForm</New>
+</FormTemplates>
 </file>
 
-<file path=customXml/item3.xml><?xml version="1.0" encoding="utf-8"?>
+<file path=customXml/item4.xml><?xml version="1.0" encoding="utf-8"?>
 <ct:contentTypeSchema xmlns:ct="http://schemas.microsoft.com/office/2006/metadata/contentType" xmlns:ma="http://schemas.microsoft.com/office/2006/metadata/properties/metaAttributes" ct:_="" ma:_="" ma:contentTypeName="Document" ma:contentTypeID="0x010100BAF7F3EC599484479F8DDED9D5849CF3" ma:contentTypeVersion="11" ma:contentTypeDescription="Create a new document." ma:contentTypeScope="" ma:versionID="079e731113c4a0d63c49e3f415cc2666">
   <xsd:schema xmlns:xsd="http://www.w3.org/2001/XMLSchema" xmlns:xs="http://www.w3.org/2001/XMLSchema" xmlns:p="http://schemas.microsoft.com/office/2006/metadata/properties" xmlns:ns2="938de9f7-ade1-42c9-ba0e-730d71a6e14e" xmlns:ns3="4583c13c-f59c-425a-bb4d-3ad6a1f3a1a7" targetNamespace="http://schemas.microsoft.com/office/2006/metadata/properties" ma:root="true" ma:fieldsID="ce71d8d063e6452221c586e559fb926f" ns2:_="" ns3:_="">
     <xsd:import namespace="938de9f7-ade1-42c9-ba0e-730d71a6e14e"/>
@@ -16562,24 +16563,7 @@
 </ct:contentTypeSchema>
 </file>
 
-<file path=customXml/item4.xml><?xml version="1.0" encoding="utf-8"?>
-<?mso-contentType ?>
-<FormTemplates xmlns="http://schemas.microsoft.com/sharepoint/v3/contenttype/forms">
-  <Display>DocumentLibraryForm</Display>
-  <Edit>DocumentLibraryForm</Edit>
-  <New>DocumentLibraryForm</New>
-</FormTemplates>
-</file>
-
 <file path=customXml/itemProps1.xml><?xml version="1.0" encoding="utf-8"?>
-<ds:datastoreItem xmlns:ds="http://schemas.openxmlformats.org/officeDocument/2006/customXml" ds:itemID="{B6AE0BF6-DC0D-4460-B56C-08F56B393E4D}">
-  <ds:schemaRefs>
-    <ds:schemaRef ds:uri="http://schemas.openxmlformats.org/officeDocument/2006/bibliography"/>
-  </ds:schemaRefs>
-</ds:datastoreItem>
-</file>
-
-<file path=customXml/itemProps2.xml><?xml version="1.0" encoding="utf-8"?>
 <ds:datastoreItem xmlns:ds="http://schemas.openxmlformats.org/officeDocument/2006/customXml" ds:itemID="{EB8F346C-C5C9-4719-A617-4EBE193CB6C3}">
   <ds:schemaRefs>
     <ds:schemaRef ds:uri="http://schemas.microsoft.com/office/2006/metadata/properties"/>
@@ -16588,7 +16572,23 @@
 </ds:datastoreItem>
 </file>
 
+<file path=customXml/itemProps2.xml><?xml version="1.0" encoding="utf-8"?>
+<ds:datastoreItem xmlns:ds="http://schemas.openxmlformats.org/officeDocument/2006/customXml" ds:itemID="{B6AE0BF6-DC0D-4460-B56C-08F56B393E4D}">
+  <ds:schemaRefs>
+    <ds:schemaRef ds:uri="http://schemas.openxmlformats.org/officeDocument/2006/bibliography"/>
+  </ds:schemaRefs>
+</ds:datastoreItem>
+</file>
+
 <file path=customXml/itemProps3.xml><?xml version="1.0" encoding="utf-8"?>
+<ds:datastoreItem xmlns:ds="http://schemas.openxmlformats.org/officeDocument/2006/customXml" ds:itemID="{5F3CED85-9BB8-4C2A-85BC-C6F907BDC71C}">
+  <ds:schemaRefs>
+    <ds:schemaRef ds:uri="http://schemas.microsoft.com/sharepoint/v3/contenttype/forms"/>
+  </ds:schemaRefs>
+</ds:datastoreItem>
+</file>
+
+<file path=customXml/itemProps4.xml><?xml version="1.0" encoding="utf-8"?>
 <ds:datastoreItem xmlns:ds="http://schemas.openxmlformats.org/officeDocument/2006/customXml" ds:itemID="{EF70A4FB-C850-4E05-B9D9-D7E7EC9749D1}">
   <ds:schemaRefs>
     <ds:schemaRef ds:uri="http://schemas.microsoft.com/office/2006/metadata/contentType"/>
@@ -16605,12 +16605,4 @@
     <ds:schemaRef ds:uri="http://schemas.microsoft.com/internal/obd"/>
   </ds:schemaRefs>
 </ds:datastoreItem>
-</file>
-
-<file path=customXml/itemProps4.xml><?xml version="1.0" encoding="utf-8"?>
-<ds:datastoreItem xmlns:ds="http://schemas.openxmlformats.org/officeDocument/2006/customXml" ds:itemID="{5F3CED85-9BB8-4C2A-85BC-C6F907BDC71C}">
-  <ds:schemaRefs>
-    <ds:schemaRef ds:uri="http://schemas.microsoft.com/sharepoint/v3/contenttype/forms"/>
-  </ds:schemaRefs>
-</ds:datastoreItem>
 </file>
</xml_diff>